<commit_message>
more pda work done
</commit_message>
<xml_diff>
--- a/EvidenceforAnalysisandDesignUnit.docx
+++ b/EvidenceforAnalysisandDesignUnit.docx
@@ -33,12 +33,18 @@
     <w:p/>
     <w:p>
       <w:r>
-        <w:t xml:space="preserve">Your name here </w:t>
-      </w:r>
-    </w:p>
-    <w:p>
-      <w:r>
-        <w:t xml:space="preserve">Your Cohort </w:t>
+        <w:t>Pedro Everett</w:t>
+      </w:r>
+      <w:r>
+        <w:t xml:space="preserve"> </w:t>
+      </w:r>
+    </w:p>
+    <w:p>
+      <w:r>
+        <w:t xml:space="preserve">Cohort </w:t>
+      </w:r>
+      <w:r>
+        <w:t>13</w:t>
       </w:r>
     </w:p>
     <w:p>
@@ -49,7 +55,10 @@
         </w:rPr>
       </w:pPr>
       <w:r>
-        <w:t>Date here</w:t>
+        <w:t>5/9/2017</w:t>
+      </w:r>
+      <w:r>
+        <w:t xml:space="preserve"> </w:t>
       </w:r>
     </w:p>
     <w:p>
@@ -329,40 +338,17 @@
           <w:b/>
         </w:rPr>
       </w:pPr>
-    </w:p>
-    <w:p>
-      <w:pPr>
-        <w:rPr>
-          <w:b/>
-        </w:rPr>
-      </w:pPr>
-    </w:p>
-    <w:p>
-      <w:pPr>
-        <w:ind w:left="720"/>
-        <w:rPr>
-          <w:b/>
-        </w:rPr>
-      </w:pPr>
-    </w:p>
-    <w:p>
-      <w:pPr>
-        <w:rPr>
-          <w:b/>
-        </w:rPr>
-      </w:pPr>
-      <w:bookmarkStart w:id="0" w:name="_GoBack"/>
-      <w:bookmarkEnd w:id="0"/>
       <w:r>
         <w:rPr>
           <w:b/>
           <w:noProof/>
         </w:rPr>
+        <w:lastRenderedPageBreak/>
         <w:drawing>
-          <wp:inline distT="0" distB="0" distL="0" distR="0" wp14:anchorId="68274C58" wp14:editId="37F5BB9E">
-            <wp:extent cx="5939790" cy="3702685"/>
-            <wp:effectExtent l="0" t="0" r="3810" b="5715"/>
-            <wp:docPr id="4" name="Picture 4" descr="../../Desktop/Screen%20Shot%202017-07-24%20at%2010.26.31.png"/>
+          <wp:inline distT="0" distB="0" distL="0" distR="0" wp14:anchorId="485E9C03" wp14:editId="26797E85">
+            <wp:extent cx="5939790" cy="4958715"/>
+            <wp:effectExtent l="0" t="0" r="3810" b="0"/>
+            <wp:docPr id="2" name="Picture 2" descr="../../Desktop/Screen%20Shot%202017-09-05%20at%2011.35.70.png"/>
             <wp:cNvGraphicFramePr>
               <a:graphicFrameLocks xmlns:a="http://schemas.openxmlformats.org/drawingml/2006/main" noChangeAspect="1"/>
             </wp:cNvGraphicFramePr>
@@ -370,7 +356,7 @@
               <a:graphicData uri="http://schemas.openxmlformats.org/drawingml/2006/picture">
                 <pic:pic xmlns:pic="http://schemas.openxmlformats.org/drawingml/2006/picture">
                   <pic:nvPicPr>
-                    <pic:cNvPr id="0" name="Picture 1" descr="../../Desktop/Screen%20Shot%202017-07-24%20at%2010.26.31.png"/>
+                    <pic:cNvPr id="0" name="Picture 1" descr="../../Desktop/Screen%20Shot%202017-09-05%20at%2011.35.70.png"/>
                     <pic:cNvPicPr>
                       <a:picLocks noChangeAspect="1" noChangeArrowheads="1"/>
                     </pic:cNvPicPr>
@@ -391,7 +377,7 @@
                   <pic:spPr bwMode="auto">
                     <a:xfrm>
                       <a:off x="0" y="0"/>
-                      <a:ext cx="5939790" cy="3702685"/>
+                      <a:ext cx="5939790" cy="4958715"/>
                     </a:xfrm>
                     <a:prstGeom prst="rect">
                       <a:avLst/>
@@ -410,25 +396,10 @@
     </w:p>
     <w:p>
       <w:pPr>
-        <w:ind w:left="720"/>
         <w:rPr>
           <w:b/>
         </w:rPr>
       </w:pPr>
-    </w:p>
-    <w:p>
-      <w:pPr>
-        <w:rPr>
-          <w:b/>
-        </w:rPr>
-      </w:pPr>
-      <w:r>
-        <w:rPr>
-          <w:b/>
-        </w:rPr>
-        <w:lastRenderedPageBreak/>
-        <w:t>AD - 5 Inheritance diagram</w:t>
-      </w:r>
     </w:p>
     <w:p>
       <w:pPr>
@@ -440,16 +411,53 @@
     </w:p>
     <w:p>
       <w:pPr>
+        <w:rPr>
+          <w:b/>
+        </w:rPr>
+      </w:pPr>
+    </w:p>
+    <w:p>
+      <w:pPr>
         <w:ind w:left="720"/>
         <w:rPr>
           <w:b/>
         </w:rPr>
       </w:pPr>
+    </w:p>
+    <w:p>
+      <w:pPr>
+        <w:rPr>
+          <w:b/>
+        </w:rPr>
+      </w:pPr>
+      <w:r>
+        <w:rPr>
+          <w:b/>
+        </w:rPr>
+        <w:t>AD - 5 Inheritance diagram</w:t>
+      </w:r>
+    </w:p>
+    <w:p>
+      <w:pPr>
+        <w:ind w:left="720"/>
+        <w:rPr>
+          <w:b/>
+        </w:rPr>
+      </w:pPr>
+    </w:p>
+    <w:p>
+      <w:pPr>
+        <w:ind w:left="720"/>
+        <w:rPr>
+          <w:b/>
+        </w:rPr>
+      </w:pPr>
       <w:r>
         <w:rPr>
           <w:b/>
           <w:noProof/>
         </w:rPr>
+        <w:lastRenderedPageBreak/>
         <w:drawing>
           <wp:inline distT="0" distB="0" distL="0" distR="0" wp14:anchorId="29F6E553" wp14:editId="7804E3C5">
             <wp:extent cx="5930900" cy="3327400"/>
@@ -931,7 +939,15 @@
                 <w:sz w:val="15"/>
                 <w:szCs w:val="15"/>
               </w:rPr>
-              <w:t>We just need a machine to run this app.</w:t>
+              <w:t>We just need Mac/Pc/Android machine</w:t>
+            </w:r>
+            <w:r>
+              <w:rPr>
+                <w:b/>
+                <w:sz w:val="15"/>
+                <w:szCs w:val="15"/>
+              </w:rPr>
+              <w:t xml:space="preserve"> to run this app.</w:t>
             </w:r>
           </w:p>
         </w:tc>
@@ -966,7 +982,23 @@
                 <w:sz w:val="15"/>
                 <w:szCs w:val="15"/>
               </w:rPr>
-              <w:t>This can be run at any machine with a browser.</w:t>
+              <w:t>This can be run at any machine with a browser</w:t>
+            </w:r>
+            <w:r>
+              <w:rPr>
+                <w:b/>
+                <w:sz w:val="15"/>
+                <w:szCs w:val="15"/>
+              </w:rPr>
+              <w:t>, but we are aware that machines with older browser versions might have different experiences</w:t>
+            </w:r>
+            <w:r>
+              <w:rPr>
+                <w:b/>
+                <w:sz w:val="15"/>
+                <w:szCs w:val="15"/>
+              </w:rPr>
+              <w:t>.</w:t>
             </w:r>
           </w:p>
         </w:tc>
@@ -1040,7 +1072,33 @@
                 <w:sz w:val="15"/>
                 <w:szCs w:val="15"/>
               </w:rPr>
-              <w:t>Storage is enough for code and database inputs.</w:t>
+              <w:t xml:space="preserve">10 </w:t>
+            </w:r>
+            <w:proofErr w:type="spellStart"/>
+            <w:r>
+              <w:rPr>
+                <w:b/>
+                <w:sz w:val="15"/>
+                <w:szCs w:val="15"/>
+              </w:rPr>
+              <w:t>mb</w:t>
+            </w:r>
+            <w:proofErr w:type="spellEnd"/>
+            <w:r>
+              <w:rPr>
+                <w:b/>
+                <w:sz w:val="15"/>
+                <w:szCs w:val="15"/>
+              </w:rPr>
+              <w:t xml:space="preserve"> local s</w:t>
+            </w:r>
+            <w:r>
+              <w:rPr>
+                <w:b/>
+                <w:sz w:val="15"/>
+                <w:szCs w:val="15"/>
+              </w:rPr>
+              <w:t>torage is enough for code and database inputs.</w:t>
             </w:r>
           </w:p>
         </w:tc>
@@ -1091,6 +1149,14 @@
                 <w:szCs w:val="15"/>
               </w:rPr>
               <w:t xml:space="preserve"> </w:t>
+            </w:r>
+            <w:r>
+              <w:rPr>
+                <w:b/>
+                <w:sz w:val="15"/>
+                <w:szCs w:val="15"/>
+              </w:rPr>
+              <w:t>Although for older machines or mobile phones this can be a problem.</w:t>
             </w:r>
           </w:p>
         </w:tc>
@@ -1164,7 +1230,23 @@
                 <w:sz w:val="15"/>
                 <w:szCs w:val="15"/>
               </w:rPr>
-              <w:t>User input available and UX designed to regular use of app.</w:t>
+              <w:t>User input available and UX designed to regular use of app</w:t>
+            </w:r>
+            <w:r>
+              <w:rPr>
+                <w:b/>
+                <w:sz w:val="15"/>
+                <w:szCs w:val="15"/>
+              </w:rPr>
+              <w:t>, taking in account more recent display values.</w:t>
+            </w:r>
+            <w:r>
+              <w:rPr>
+                <w:b/>
+                <w:sz w:val="15"/>
+                <w:szCs w:val="15"/>
+              </w:rPr>
+              <w:t>.</w:t>
             </w:r>
           </w:p>
         </w:tc>
@@ -1199,6 +1281,14 @@
                 <w:szCs w:val="15"/>
               </w:rPr>
               <w:t>Add developed with UX in mind.</w:t>
+            </w:r>
+            <w:r>
+              <w:rPr>
+                <w:b/>
+                <w:sz w:val="15"/>
+                <w:szCs w:val="15"/>
+              </w:rPr>
+              <w:t xml:space="preserve"> Older or smaller machines with lower screen resolution, may have different experiences.</w:t>
             </w:r>
           </w:p>
         </w:tc>
@@ -1275,6 +1365,16 @@
               </w:rPr>
               <w:t>There was no budget used in this project</w:t>
             </w:r>
+            <w:r>
+              <w:rPr>
+                <w:b/>
+                <w:sz w:val="15"/>
+                <w:szCs w:val="15"/>
+              </w:rPr>
+              <w:t>. If there was a budget I could have had more developers working on other features.</w:t>
+            </w:r>
+            <w:bookmarkStart w:id="0" w:name="_GoBack"/>
+            <w:bookmarkEnd w:id="0"/>
           </w:p>
         </w:tc>
         <w:tc>
@@ -1450,7 +1550,15 @@
                 <w:sz w:val="15"/>
                 <w:szCs w:val="15"/>
               </w:rPr>
-              <w:t>my own time.</w:t>
+              <w:t>my own time</w:t>
+            </w:r>
+            <w:r>
+              <w:rPr>
+                <w:b/>
+                <w:sz w:val="15"/>
+                <w:szCs w:val="15"/>
+              </w:rPr>
+              <w:t xml:space="preserve"> and had the features that I feel will improve the UX and functionalities of the app.</w:t>
             </w:r>
           </w:p>
         </w:tc>

</xml_diff>